<commit_message>
Edits to the report in lab3 electonics
</commit_message>
<xml_diff>
--- a/4_semestr/electronics/labs/3_lab_Stasyan/Лаб3_Сергеева_РК6-46Б.docx
+++ b/4_semestr/electronics/labs/3_lab_Stasyan/Лаб3_Сергеева_РК6-46Б.docx
@@ -151,18 +151,8 @@
           <w:sz w:val="28"/>
           <w:szCs w:val="28"/>
         </w:rPr>
-        <w:t xml:space="preserve">Исследование полупроводниковых диодов в </w:t>
-      </w:r>
-      <w:proofErr w:type="spellStart"/>
-      <w:r>
-        <w:rPr>
-          <w:rFonts w:ascii="Times New Roman" w:hAnsi="Times New Roman" w:cs="Times New Roman"/>
-          <w:sz w:val="28"/>
-          <w:szCs w:val="28"/>
-        </w:rPr>
-        <w:t>Multisim</w:t>
-      </w:r>
-      <w:proofErr w:type="spellEnd"/>
+        <w:t>Исследование полупроводниковых диодов в Multisim</w:t>
+      </w:r>
       <w:r>
         <w:rPr>
           <w:rFonts w:ascii="Times New Roman" w:eastAsia="Calibri" w:hAnsi="Times New Roman" w:cs="Times New Roman"/>
@@ -444,7 +434,7 @@
           <w:szCs w:val="32"/>
         </w:rPr>
         <w:drawing>
-          <wp:inline distT="0" distB="0" distL="0" distR="0" wp14:anchorId="03FE1D12" wp14:editId="57151C6D">
+          <wp:inline distT="0" distB="0" distL="0" distR="0" wp14:anchorId="1BAEF853" wp14:editId="7C922E92">
             <wp:extent cx="5940425" cy="762000"/>
             <wp:effectExtent l="0" t="0" r="3175" b="0"/>
             <wp:docPr id="38" name="Рисунок 38"/>
@@ -513,15 +503,7 @@
           <w:sz w:val="28"/>
           <w:szCs w:val="28"/>
         </w:rPr>
-        <w:t>п</w:t>
-      </w:r>
-      <w:r>
-        <w:rPr>
-          <w:rFonts w:ascii="Times New Roman" w:hAnsi="Times New Roman" w:cs="Times New Roman"/>
-          <w:sz w:val="28"/>
-          <w:szCs w:val="28"/>
-        </w:rPr>
-        <w:t>олучение и исследование статических и динамических характеристик</w:t>
+        <w:t>получение и исследование статических и динамических характеристик</w:t>
       </w:r>
       <w:r>
         <w:rPr>
@@ -617,18 +599,8 @@
           <w:sz w:val="28"/>
           <w:szCs w:val="28"/>
         </w:rPr>
-        <w:t xml:space="preserve">в программах </w:t>
-      </w:r>
-      <w:proofErr w:type="spellStart"/>
-      <w:r>
-        <w:rPr>
-          <w:rFonts w:ascii="Times New Roman" w:hAnsi="Times New Roman" w:cs="Times New Roman"/>
-          <w:sz w:val="28"/>
-          <w:szCs w:val="28"/>
-        </w:rPr>
-        <w:t>Multisim</w:t>
-      </w:r>
-      <w:proofErr w:type="spellEnd"/>
+        <w:t>в программах Multisim</w:t>
+      </w:r>
       <w:r>
         <w:rPr>
           <w:rFonts w:ascii="Times New Roman" w:hAnsi="Times New Roman" w:cs="Times New Roman"/>
@@ -643,18 +615,8 @@
           <w:sz w:val="28"/>
           <w:szCs w:val="28"/>
         </w:rPr>
-        <w:t xml:space="preserve">и </w:t>
-      </w:r>
-      <w:proofErr w:type="spellStart"/>
-      <w:r>
-        <w:rPr>
-          <w:rFonts w:ascii="Times New Roman" w:hAnsi="Times New Roman" w:cs="Times New Roman"/>
-          <w:sz w:val="28"/>
-          <w:szCs w:val="28"/>
-        </w:rPr>
-        <w:t>Mathcad</w:t>
-      </w:r>
-      <w:proofErr w:type="spellEnd"/>
+        <w:t>и Mathcad</w:t>
+      </w:r>
       <w:r>
         <w:rPr>
           <w:rFonts w:ascii="Times New Roman" w:hAnsi="Times New Roman" w:cs="Times New Roman"/>
@@ -1365,18 +1327,8 @@
           <w:sz w:val="28"/>
           <w:szCs w:val="28"/>
         </w:rPr>
-        <w:t xml:space="preserve"> </w:t>
-      </w:r>
-      <w:proofErr w:type="spellStart"/>
-      <w:r>
-        <w:rPr>
-          <w:rFonts w:ascii="Times New Roman" w:hAnsi="Times New Roman" w:cs="Times New Roman"/>
-          <w:sz w:val="28"/>
-          <w:szCs w:val="28"/>
-        </w:rPr>
-        <w:t>Userdatabase</w:t>
-      </w:r>
-      <w:proofErr w:type="spellEnd"/>
+        <w:t xml:space="preserve"> Userdatabase</w:t>
+      </w:r>
       <w:r>
         <w:rPr>
           <w:rFonts w:ascii="Times New Roman" w:hAnsi="Times New Roman" w:cs="Times New Roman"/>
@@ -1747,6 +1699,9 @@
         </w:rPr>
       </w:pPr>
       <w:r>
+        <w:rPr>
+          <w:noProof/>
+        </w:rPr>
         <w:drawing>
           <wp:inline distT="0" distB="0" distL="0" distR="0" wp14:anchorId="168CA290" wp14:editId="22B6FED2">
             <wp:extent cx="4621006" cy="3179135"/>
@@ -1883,6 +1838,9 @@
     </w:p>
     <w:p>
       <w:r>
+        <w:rPr>
+          <w:noProof/>
+        </w:rPr>
         <w:drawing>
           <wp:inline distT="0" distB="0" distL="0" distR="0" wp14:anchorId="596C22E5" wp14:editId="3D8F6F27">
             <wp:extent cx="5002144" cy="2527540"/>
@@ -1922,6 +1880,9 @@
     </w:p>
     <w:p>
       <w:r>
+        <w:rPr>
+          <w:noProof/>
+        </w:rPr>
         <w:drawing>
           <wp:inline distT="0" distB="0" distL="0" distR="0" wp14:anchorId="61A613ED" wp14:editId="20CAB3A5">
             <wp:extent cx="5103320" cy="1431985"/>
@@ -1978,6 +1939,9 @@
     </w:p>
     <w:p>
       <w:r>
+        <w:rPr>
+          <w:noProof/>
+        </w:rPr>
         <w:drawing>
           <wp:inline distT="0" distB="0" distL="0" distR="0" wp14:anchorId="3059BB77" wp14:editId="2B23F683">
             <wp:extent cx="5029200" cy="3432544"/>
@@ -2084,6 +2048,9 @@
     </w:p>
     <w:p>
       <w:r>
+        <w:rPr>
+          <w:noProof/>
+        </w:rPr>
         <w:drawing>
           <wp:inline distT="0" distB="0" distL="0" distR="0" wp14:anchorId="58FE054D" wp14:editId="6DA8BE38">
             <wp:extent cx="4462392" cy="3502325"/>
@@ -2376,6 +2343,9 @@
     </w:p>
     <w:p>
       <w:r>
+        <w:rPr>
+          <w:noProof/>
+        </w:rPr>
         <w:drawing>
           <wp:inline distT="0" distB="0" distL="0" distR="0" wp14:anchorId="6ECF9F57" wp14:editId="48293141">
             <wp:extent cx="3628381" cy="3562710"/>
@@ -2415,6 +2385,9 @@
     </w:p>
     <w:p>
       <w:r>
+        <w:rPr>
+          <w:noProof/>
+        </w:rPr>
         <w:drawing>
           <wp:inline distT="0" distB="0" distL="0" distR="0" wp14:anchorId="153C0031" wp14:editId="51312E32">
             <wp:extent cx="2107982" cy="1086929"/>
@@ -2583,6 +2556,9 @@
     </w:p>
     <w:p>
       <w:r>
+        <w:rPr>
+          <w:noProof/>
+        </w:rPr>
         <w:drawing>
           <wp:inline distT="0" distB="0" distL="0" distR="0" wp14:anchorId="5332FC94" wp14:editId="560B9741">
             <wp:extent cx="4770407" cy="2278403"/>
@@ -2622,6 +2598,9 @@
     </w:p>
     <w:p>
       <w:r>
+        <w:rPr>
+          <w:noProof/>
+        </w:rPr>
         <w:drawing>
           <wp:inline distT="0" distB="0" distL="0" distR="0" wp14:anchorId="0B558583" wp14:editId="535138D0">
             <wp:extent cx="4735902" cy="1389884"/>
@@ -2678,6 +2657,9 @@
     </w:p>
     <w:p>
       <w:r>
+        <w:rPr>
+          <w:noProof/>
+        </w:rPr>
         <w:drawing>
           <wp:inline distT="0" distB="0" distL="0" distR="0" wp14:anchorId="7689D0D7" wp14:editId="201DC6F6">
             <wp:extent cx="5249008" cy="2353003"/>
@@ -2756,6 +2738,9 @@
         </w:rPr>
       </w:pPr>
       <w:r>
+        <w:rPr>
+          <w:noProof/>
+        </w:rPr>
         <w:lastRenderedPageBreak/>
         <w:drawing>
           <wp:inline distT="0" distB="0" distL="0" distR="0" wp14:anchorId="2FDFFFE1" wp14:editId="145AEBD2">
@@ -2802,6 +2787,7 @@
       </w:pPr>
       <w:r>
         <w:rPr>
+          <w:noProof/>
           <w:lang w:val="en-US"/>
         </w:rPr>
         <w:drawing>
@@ -2866,6 +2852,7 @@
       </w:pPr>
       <w:r>
         <w:rPr>
+          <w:noProof/>
           <w:lang w:val="en-US"/>
         </w:rPr>
         <w:drawing>
@@ -2946,6 +2933,7 @@
       </w:pPr>
       <w:r>
         <w:rPr>
+          <w:noProof/>
           <w:lang w:val="en-US"/>
         </w:rPr>
         <w:drawing>
@@ -3010,6 +2998,7 @@
       </w:pPr>
       <w:r>
         <w:rPr>
+          <w:noProof/>
           <w:lang w:val="en-US"/>
         </w:rPr>
         <w:lastRenderedPageBreak/>
@@ -3072,15 +3061,7 @@
           <w:sz w:val="28"/>
           <w:szCs w:val="28"/>
         </w:rPr>
-        <w:t xml:space="preserve"> со своим диодом</w:t>
-      </w:r>
-      <w:r>
-        <w:rPr>
-          <w:rFonts w:ascii="Times New Roman" w:hAnsi="Times New Roman" w:cs="Times New Roman"/>
-          <w:sz w:val="28"/>
-          <w:szCs w:val="28"/>
-        </w:rPr>
-        <w:t xml:space="preserve"> и с накопительным конденсатором</w:t>
+        <w:t xml:space="preserve"> со своим диодом и с накопительным конденсатором</w:t>
       </w:r>
       <w:r>
         <w:rPr>
@@ -3093,6 +3074,9 @@
     </w:p>
     <w:p>
       <w:r>
+        <w:rPr>
+          <w:noProof/>
+        </w:rPr>
         <w:drawing>
           <wp:inline distT="0" distB="0" distL="0" distR="0" wp14:anchorId="3368E05E" wp14:editId="041F7AB5">
             <wp:extent cx="4986068" cy="2032802"/>
@@ -3132,6 +3116,9 @@
     </w:p>
     <w:p>
       <w:r>
+        <w:rPr>
+          <w:noProof/>
+        </w:rPr>
         <w:drawing>
           <wp:inline distT="0" distB="0" distL="0" distR="0" wp14:anchorId="5BAED832" wp14:editId="4A1D7178">
             <wp:extent cx="4994694" cy="1148967"/>
@@ -3188,6 +3175,9 @@
     </w:p>
     <w:p>
       <w:r>
+        <w:rPr>
+          <w:noProof/>
+        </w:rPr>
         <w:drawing>
           <wp:inline distT="0" distB="0" distL="0" distR="0" wp14:anchorId="069B14A4" wp14:editId="6B263FF8">
             <wp:extent cx="4418597" cy="2392325"/>

</xml_diff>